<commit_message>
Functions (back and front both) of login, send email, is ready. Function of sign up is in work, and have some problems(it dont show error at the front application
</commit_message>
<xml_diff>
--- a/Environment.docx
+++ b/Environment.docx
@@ -27,9 +27,226 @@
       <w:r>
         <w:t>ydb463</w:t>
       </w:r>
+    </w:p>
+    <w:p/>
+    <w:p>
+      <w:pPr>
+        <w:shd w:val="clear" w:color="auto" w:fill="1E1E1E"/>
+        <w:spacing w:line="285" w:lineRule="atLeast"/>
+      </w:pPr>
+      <w:r>
+        <w:t xml:space="preserve">My </w:t>
+      </w:r>
+      <w:proofErr w:type="spellStart"/>
+      <w:r>
+        <w:t>gmail</w:t>
+      </w:r>
+      <w:proofErr w:type="spellEnd"/>
+      <w:r>
+        <w:t xml:space="preserve"> </w:t>
+      </w:r>
+      <w:proofErr w:type="spellStart"/>
+      <w:r>
+        <w:t>accout</w:t>
+      </w:r>
+      <w:proofErr w:type="spellEnd"/>
+      <w:r>
+        <w:t xml:space="preserve"> for sending letters –</w:t>
+      </w:r>
+    </w:p>
+    <w:p>
+      <w:pPr>
+        <w:shd w:val="clear" w:color="auto" w:fill="1E1E1E"/>
+        <w:spacing w:line="285" w:lineRule="atLeast"/>
+        <w:rPr>
+          <w:rFonts w:ascii="Consolas" w:eastAsia="Times New Roman" w:hAnsi="Consolas" w:cs="Times New Roman"/>
+          <w:color w:val="D4D4D4"/>
+          <w:sz w:val="21"/>
+          <w:szCs w:val="21"/>
+        </w:rPr>
+      </w:pPr>
+      <w:r>
+        <w:t xml:space="preserve">Mail -  </w:t>
+      </w:r>
+      <w:r>
+        <w:rPr>
+          <w:rFonts w:ascii="Consolas" w:eastAsia="Times New Roman" w:hAnsi="Consolas" w:cs="Times New Roman"/>
+          <w:color w:val="CE9178"/>
+          <w:sz w:val="21"/>
+          <w:szCs w:val="21"/>
+        </w:rPr>
+        <w:t>godofcode991@gmail.com</w:t>
+      </w:r>
+    </w:p>
+    <w:p>
+      <w:pPr>
+        <w:shd w:val="clear" w:color="auto" w:fill="1E1E1E"/>
+        <w:spacing w:line="285" w:lineRule="atLeast"/>
+        <w:rPr>
+          <w:rFonts w:ascii="Consolas" w:eastAsia="Times New Roman" w:hAnsi="Consolas" w:cs="Times New Roman"/>
+          <w:color w:val="D4D4D4"/>
+          <w:sz w:val="21"/>
+          <w:szCs w:val="21"/>
+        </w:rPr>
+      </w:pPr>
+      <w:r>
+        <w:t xml:space="preserve">Password - </w:t>
+      </w:r>
       <w:bookmarkStart w:id="0" w:name="_GoBack"/>
+      <w:r>
+        <w:rPr>
+          <w:rFonts w:ascii="Consolas" w:eastAsia="Times New Roman" w:hAnsi="Consolas" w:cs="Times New Roman"/>
+          <w:color w:val="6A9955"/>
+          <w:sz w:val="21"/>
+          <w:szCs w:val="21"/>
+        </w:rPr>
+        <w:t>Z3RynAgdSzC8iFj</w:t>
+      </w:r>
       <w:bookmarkEnd w:id="0"/>
     </w:p>
+    <w:p>
+      <w:r>
+        <w:t xml:space="preserve">Link for on\off secure app access to google account(it option must be in “on” state for giving access to email-sending for different apps - </w:t>
+      </w:r>
+      <w:hyperlink r:id="rId5" w:history="1">
+        <w:r>
+          <w:rPr>
+            <w:rStyle w:val="a3"/>
+          </w:rPr>
+          <w:t>https://myaccount.google.com/lesssecureapps?pli=1&amp;rapt=AEjHL4Nx9F51r-bJJXmc1Uq2pLAcCGMI-UNufXV1LFsI0dDyKugALUfJcIs7kaNuLpRzMZk2MU3KtK0jkVXJ7ApyXbK9ghrZ2w</w:t>
+        </w:r>
+      </w:hyperlink>
+      <w:r>
+        <w:t xml:space="preserve"> </w:t>
+      </w:r>
+    </w:p>
+    <w:p>
+      <w:pPr>
+        <w:shd w:val="clear" w:color="auto" w:fill="1E1E1E"/>
+        <w:spacing w:after="0" w:line="285" w:lineRule="atLeast"/>
+        <w:rPr>
+          <w:rFonts w:ascii="Consolas" w:eastAsia="Times New Roman" w:hAnsi="Consolas" w:cs="Times New Roman"/>
+          <w:color w:val="D4D4D4"/>
+          <w:sz w:val="21"/>
+          <w:szCs w:val="21"/>
+        </w:rPr>
+      </w:pPr>
+      <w:r>
+        <w:rPr>
+          <w:rFonts w:ascii="Consolas" w:eastAsia="Times New Roman" w:hAnsi="Consolas" w:cs="Times New Roman"/>
+          <w:color w:val="D4D4D4"/>
+          <w:sz w:val="21"/>
+          <w:szCs w:val="21"/>
+        </w:rPr>
+        <w:t> </w:t>
+      </w:r>
+      <w:r>
+        <w:rPr>
+          <w:rFonts w:ascii="Consolas" w:eastAsia="Times New Roman" w:hAnsi="Consolas" w:cs="Times New Roman"/>
+          <w:color w:val="9CDCFE"/>
+          <w:sz w:val="21"/>
+          <w:szCs w:val="21"/>
+        </w:rPr>
+        <w:t>username:</w:t>
+      </w:r>
+      <w:r>
+        <w:rPr>
+          <w:rFonts w:ascii="Consolas" w:eastAsia="Times New Roman" w:hAnsi="Consolas" w:cs="Times New Roman"/>
+          <w:color w:val="D4D4D4"/>
+          <w:sz w:val="21"/>
+          <w:szCs w:val="21"/>
+        </w:rPr>
+        <w:t xml:space="preserve"> </w:t>
+      </w:r>
+      <w:r>
+        <w:rPr>
+          <w:rFonts w:ascii="Consolas" w:eastAsia="Times New Roman" w:hAnsi="Consolas" w:cs="Times New Roman"/>
+          <w:color w:val="CE9178"/>
+          <w:sz w:val="21"/>
+          <w:szCs w:val="21"/>
+        </w:rPr>
+        <w:t>'godofcode991@gmail.com'</w:t>
+      </w:r>
+      <w:r>
+        <w:rPr>
+          <w:rFonts w:ascii="Consolas" w:eastAsia="Times New Roman" w:hAnsi="Consolas" w:cs="Times New Roman"/>
+          <w:color w:val="D4D4D4"/>
+          <w:sz w:val="21"/>
+          <w:szCs w:val="21"/>
+        </w:rPr>
+        <w:t>,</w:t>
+      </w:r>
+    </w:p>
+    <w:p>
+      <w:pPr>
+        <w:shd w:val="clear" w:color="auto" w:fill="1E1E1E"/>
+        <w:spacing w:after="0" w:line="285" w:lineRule="atLeast"/>
+        <w:rPr>
+          <w:rFonts w:ascii="Consolas" w:eastAsia="Times New Roman" w:hAnsi="Consolas" w:cs="Times New Roman"/>
+          <w:color w:val="D4D4D4"/>
+          <w:sz w:val="21"/>
+          <w:szCs w:val="21"/>
+        </w:rPr>
+      </w:pPr>
+      <w:r>
+        <w:rPr>
+          <w:rFonts w:ascii="Consolas" w:eastAsia="Times New Roman" w:hAnsi="Consolas" w:cs="Times New Roman"/>
+          <w:color w:val="D4D4D4"/>
+          <w:sz w:val="21"/>
+          <w:szCs w:val="21"/>
+        </w:rPr>
+        <w:t xml:space="preserve">        </w:t>
+      </w:r>
+    </w:p>
+    <w:p>
+      <w:pPr>
+        <w:shd w:val="clear" w:color="auto" w:fill="1E1E1E"/>
+        <w:spacing w:after="0" w:line="285" w:lineRule="atLeast"/>
+        <w:rPr>
+          <w:rFonts w:ascii="Consolas" w:eastAsia="Times New Roman" w:hAnsi="Consolas" w:cs="Times New Roman"/>
+          <w:color w:val="D4D4D4"/>
+          <w:sz w:val="21"/>
+          <w:szCs w:val="21"/>
+        </w:rPr>
+      </w:pPr>
+      <w:r>
+        <w:rPr>
+          <w:rFonts w:ascii="Consolas" w:eastAsia="Times New Roman" w:hAnsi="Consolas" w:cs="Times New Roman"/>
+          <w:color w:val="D4D4D4"/>
+          <w:sz w:val="21"/>
+          <w:szCs w:val="21"/>
+        </w:rPr>
+        <w:t xml:space="preserve">            </w:t>
+      </w:r>
+      <w:r>
+        <w:rPr>
+          <w:rFonts w:ascii="Consolas" w:eastAsia="Times New Roman" w:hAnsi="Consolas" w:cs="Times New Roman"/>
+          <w:color w:val="9CDCFE"/>
+          <w:sz w:val="21"/>
+          <w:szCs w:val="21"/>
+        </w:rPr>
+        <w:t>password:</w:t>
+      </w:r>
+      <w:r>
+        <w:rPr>
+          <w:rFonts w:ascii="Consolas" w:eastAsia="Times New Roman" w:hAnsi="Consolas" w:cs="Times New Roman"/>
+          <w:color w:val="D4D4D4"/>
+          <w:sz w:val="21"/>
+          <w:szCs w:val="21"/>
+        </w:rPr>
+        <w:t xml:space="preserve"> </w:t>
+      </w:r>
+      <w:r>
+        <w:rPr>
+          <w:rFonts w:ascii="Consolas" w:eastAsia="Times New Roman" w:hAnsi="Consolas" w:cs="Times New Roman"/>
+          <w:color w:val="CE9178"/>
+          <w:sz w:val="21"/>
+          <w:szCs w:val="21"/>
+        </w:rPr>
+        <w:t>'Z3RynAgdSzC8iFj'</w:t>
+      </w:r>
+    </w:p>
+    <w:p/>
     <w:sectPr>
       <w:pgSz w:w="12240" w:h="15840"/>
       <w:pgMar w:top="1134" w:right="850" w:bottom="1134" w:left="1701" w:header="720" w:footer="720" w:gutter="0"/>

</xml_diff>